<commit_message>
Atualização documentação - Processo Devops
</commit_message>
<xml_diff>
--- a/Documentação/Projeto Aplicado -Centralização de Propostas e Projetos Politicos.docx
+++ b/Documentação/Projeto Aplicado -Centralização de Propostas e Projetos Politicos.docx
@@ -11318,15 +11318,7 @@
           <w:color w:val="000000"/>
         </w:rPr>
         <w:lastRenderedPageBreak/>
-        <w:t xml:space="preserve">b. </w:t>
-      </w:r>
-      <w:r>
-        <w:rPr>
-          <w:rFonts w:ascii="Arial" w:hAnsi="Arial" w:cs="Arial"/>
-          <w:b/>
-          <w:color w:val="000000"/>
-        </w:rPr>
-        <w:t>Definição da integração de processos técnicos</w:t>
+        <w:t>b. Definição da integração de processos técnicos</w:t>
       </w:r>
     </w:p>
     <w:p>
@@ -11533,8 +11525,6 @@
         </w:rPr>
         <w:t xml:space="preserve"> das ferramentas e imagem devops</w:t>
       </w:r>
-      <w:bookmarkStart w:id="0" w:name="_GoBack"/>
-      <w:bookmarkEnd w:id="0"/>
     </w:p>
     <w:p>
       <w:pPr>
@@ -11914,27 +11904,846 @@
         <w:jc w:val="both"/>
         <w:rPr>
           <w:rFonts w:ascii="Arial" w:hAnsi="Arial" w:cs="Arial"/>
-        </w:rPr>
-      </w:pPr>
-    </w:p>
-    <w:p>
-      <w:pPr>
-        <w:pBdr>
-          <w:top w:val="single" w:sz="4" w:space="1" w:color="009E9A"/>
-          <w:left w:val="single" w:sz="4" w:space="4" w:color="009E9A"/>
-          <w:bottom w:val="single" w:sz="4" w:space="1" w:color="009E9A"/>
-          <w:right w:val="single" w:sz="4" w:space="4" w:color="009E9A"/>
-        </w:pBdr>
-        <w:autoSpaceDE w:val="0"/>
-        <w:autoSpaceDN w:val="0"/>
-        <w:adjustRightInd w:val="0"/>
-        <w:spacing w:line="360" w:lineRule="auto"/>
-        <w:jc w:val="both"/>
-        <w:rPr>
-          <w:rFonts w:ascii="Arial" w:hAnsi="Arial" w:cs="Arial"/>
-        </w:rPr>
-      </w:pPr>
-    </w:p>
+          <w:b/>
+        </w:rPr>
+      </w:pPr>
+      <w:r>
+        <w:rPr>
+          <w:rFonts w:ascii="Arial" w:hAnsi="Arial" w:cs="Arial"/>
+          <w:b/>
+        </w:rPr>
+        <w:t>a. Apresentação das principais características do processo</w:t>
+      </w:r>
+      <w:r>
+        <w:rPr>
+          <w:rFonts w:ascii="Arial" w:hAnsi="Arial" w:cs="Arial"/>
+          <w:b/>
+        </w:rPr>
+        <w:t>:</w:t>
+      </w:r>
+    </w:p>
+    <w:p>
+      <w:pPr>
+        <w:pBdr>
+          <w:top w:val="single" w:sz="4" w:space="1" w:color="009E9A"/>
+          <w:left w:val="single" w:sz="4" w:space="4" w:color="009E9A"/>
+          <w:bottom w:val="single" w:sz="4" w:space="1" w:color="009E9A"/>
+          <w:right w:val="single" w:sz="4" w:space="4" w:color="009E9A"/>
+        </w:pBdr>
+        <w:autoSpaceDE w:val="0"/>
+        <w:autoSpaceDN w:val="0"/>
+        <w:adjustRightInd w:val="0"/>
+        <w:spacing w:line="360" w:lineRule="auto"/>
+        <w:jc w:val="both"/>
+        <w:rPr>
+          <w:rFonts w:ascii="Arial" w:hAnsi="Arial" w:cs="Arial"/>
+        </w:rPr>
+      </w:pPr>
+      <w:r>
+        <w:rPr>
+          <w:rFonts w:ascii="Arial" w:hAnsi="Arial" w:cs="Arial"/>
+          <w:b/>
+        </w:rPr>
+        <w:tab/>
+      </w:r>
+      <w:r>
+        <w:rPr>
+          <w:rFonts w:ascii="Arial" w:hAnsi="Arial" w:cs="Arial"/>
+        </w:rPr>
+        <w:t xml:space="preserve">Como já </w:t>
+      </w:r>
+      <w:r>
+        <w:rPr>
+          <w:rFonts w:ascii="Arial" w:hAnsi="Arial" w:cs="Arial"/>
+        </w:rPr>
+        <w:t>mencionado</w:t>
+      </w:r>
+      <w:r>
+        <w:rPr>
+          <w:rFonts w:ascii="Arial" w:hAnsi="Arial" w:cs="Arial"/>
+        </w:rPr>
+        <w:t xml:space="preserve"> em definições anteriores, </w:t>
+      </w:r>
+      <w:r>
+        <w:rPr>
+          <w:rFonts w:ascii="Arial" w:hAnsi="Arial" w:cs="Arial"/>
+        </w:rPr>
+        <w:t>a metodologia ágil foi utilizada em todo o ciclo de desenvolvimento do projeto aplicado, tendo os processos voltados ao framework “</w:t>
+      </w:r>
+      <w:proofErr w:type="spellStart"/>
+      <w:r>
+        <w:rPr>
+          <w:rFonts w:ascii="Arial" w:hAnsi="Arial" w:cs="Arial"/>
+        </w:rPr>
+        <w:t>Scrum</w:t>
+      </w:r>
+      <w:proofErr w:type="spellEnd"/>
+      <w:r>
+        <w:rPr>
+          <w:rFonts w:ascii="Arial" w:hAnsi="Arial" w:cs="Arial"/>
+        </w:rPr>
+        <w:t>”. As principais características do processo foram a entrega das histórias de maior valor, feedback constante das entregas e melhoria dos pontos não satisfatórios identificados</w:t>
+      </w:r>
+      <w:r>
+        <w:rPr>
+          <w:rFonts w:ascii="Arial" w:hAnsi="Arial" w:cs="Arial"/>
+        </w:rPr>
+        <w:t>, experimentação de modelos e ferramentas de prototipação para melhor definição de como seguir com o desenvolvimento do projeto aplicado, adaptação as mudanças de decisões, buscar a melhoria contínua e simplicidade nos processos com intuito de ser mais ágil.</w:t>
+      </w:r>
+    </w:p>
+    <w:p>
+      <w:pPr>
+        <w:pBdr>
+          <w:top w:val="single" w:sz="4" w:space="1" w:color="009E9A"/>
+          <w:left w:val="single" w:sz="4" w:space="4" w:color="009E9A"/>
+          <w:bottom w:val="single" w:sz="4" w:space="1" w:color="009E9A"/>
+          <w:right w:val="single" w:sz="4" w:space="4" w:color="009E9A"/>
+        </w:pBdr>
+        <w:autoSpaceDE w:val="0"/>
+        <w:autoSpaceDN w:val="0"/>
+        <w:adjustRightInd w:val="0"/>
+        <w:spacing w:line="360" w:lineRule="auto"/>
+        <w:jc w:val="both"/>
+        <w:rPr>
+          <w:rFonts w:ascii="Arial" w:hAnsi="Arial" w:cs="Arial"/>
+        </w:rPr>
+      </w:pPr>
+    </w:p>
+    <w:p>
+      <w:pPr>
+        <w:pBdr>
+          <w:top w:val="single" w:sz="4" w:space="1" w:color="009E9A"/>
+          <w:left w:val="single" w:sz="4" w:space="4" w:color="009E9A"/>
+          <w:bottom w:val="single" w:sz="4" w:space="1" w:color="009E9A"/>
+          <w:right w:val="single" w:sz="4" w:space="4" w:color="009E9A"/>
+        </w:pBdr>
+        <w:autoSpaceDE w:val="0"/>
+        <w:autoSpaceDN w:val="0"/>
+        <w:adjustRightInd w:val="0"/>
+        <w:spacing w:line="360" w:lineRule="auto"/>
+        <w:jc w:val="both"/>
+        <w:rPr>
+          <w:rFonts w:ascii="Arial" w:hAnsi="Arial" w:cs="Arial"/>
+          <w:b/>
+        </w:rPr>
+      </w:pPr>
+      <w:r>
+        <w:rPr>
+          <w:rFonts w:ascii="Arial" w:hAnsi="Arial" w:cs="Arial"/>
+          <w:b/>
+        </w:rPr>
+        <w:t>b. Apresentação das práticas adotadas</w:t>
+      </w:r>
+      <w:r>
+        <w:rPr>
+          <w:rFonts w:ascii="Arial" w:hAnsi="Arial" w:cs="Arial"/>
+          <w:b/>
+        </w:rPr>
+        <w:t>:</w:t>
+      </w:r>
+    </w:p>
+    <w:p>
+      <w:pPr>
+        <w:pBdr>
+          <w:top w:val="single" w:sz="4" w:space="1" w:color="009E9A"/>
+          <w:left w:val="single" w:sz="4" w:space="4" w:color="009E9A"/>
+          <w:bottom w:val="single" w:sz="4" w:space="1" w:color="009E9A"/>
+          <w:right w:val="single" w:sz="4" w:space="4" w:color="009E9A"/>
+        </w:pBdr>
+        <w:autoSpaceDE w:val="0"/>
+        <w:autoSpaceDN w:val="0"/>
+        <w:adjustRightInd w:val="0"/>
+        <w:spacing w:line="360" w:lineRule="auto"/>
+        <w:jc w:val="both"/>
+        <w:rPr>
+          <w:rFonts w:ascii="Arial" w:hAnsi="Arial" w:cs="Arial"/>
+        </w:rPr>
+      </w:pPr>
+      <w:r>
+        <w:rPr>
+          <w:rFonts w:ascii="Arial" w:hAnsi="Arial" w:cs="Arial"/>
+          <w:b/>
+        </w:rPr>
+        <w:tab/>
+      </w:r>
+      <w:r>
+        <w:rPr>
+          <w:rFonts w:ascii="Arial" w:hAnsi="Arial" w:cs="Arial"/>
+        </w:rPr>
+        <w:t>Foram adotadas as práticas ágeis já difundidas na comunidade e no framework “</w:t>
+      </w:r>
+      <w:proofErr w:type="spellStart"/>
+      <w:r>
+        <w:rPr>
+          <w:rFonts w:ascii="Arial" w:hAnsi="Arial" w:cs="Arial"/>
+        </w:rPr>
+        <w:t>Scrum</w:t>
+      </w:r>
+      <w:proofErr w:type="spellEnd"/>
+      <w:r>
+        <w:rPr>
+          <w:rFonts w:ascii="Arial" w:hAnsi="Arial" w:cs="Arial"/>
+        </w:rPr>
+        <w:t xml:space="preserve">”, combinando com algumas práticas do framework </w:t>
+      </w:r>
+      <w:proofErr w:type="spellStart"/>
+      <w:r>
+        <w:rPr>
+          <w:rFonts w:ascii="Arial" w:hAnsi="Arial" w:cs="Arial"/>
+        </w:rPr>
+        <w:t>Kanban</w:t>
+      </w:r>
+      <w:proofErr w:type="spellEnd"/>
+      <w:r>
+        <w:rPr>
+          <w:rFonts w:ascii="Arial" w:hAnsi="Arial" w:cs="Arial"/>
+        </w:rPr>
+        <w:t>. Dentre as prá</w:t>
+      </w:r>
+      <w:r>
+        <w:rPr>
+          <w:rFonts w:ascii="Arial" w:hAnsi="Arial" w:cs="Arial"/>
+        </w:rPr>
+        <w:t>ticas utilizadas destacam-se as:</w:t>
+      </w:r>
+    </w:p>
+    <w:p>
+      <w:pPr>
+        <w:pBdr>
+          <w:top w:val="single" w:sz="4" w:space="1" w:color="009E9A"/>
+          <w:left w:val="single" w:sz="4" w:space="4" w:color="009E9A"/>
+          <w:bottom w:val="single" w:sz="4" w:space="1" w:color="009E9A"/>
+          <w:right w:val="single" w:sz="4" w:space="4" w:color="009E9A"/>
+        </w:pBdr>
+        <w:autoSpaceDE w:val="0"/>
+        <w:autoSpaceDN w:val="0"/>
+        <w:adjustRightInd w:val="0"/>
+        <w:spacing w:line="360" w:lineRule="auto"/>
+        <w:jc w:val="both"/>
+        <w:rPr>
+          <w:rFonts w:ascii="Arial" w:hAnsi="Arial" w:cs="Arial"/>
+        </w:rPr>
+      </w:pPr>
+    </w:p>
+    <w:p>
+      <w:pPr>
+        <w:pBdr>
+          <w:top w:val="single" w:sz="4" w:space="1" w:color="009E9A"/>
+          <w:left w:val="single" w:sz="4" w:space="4" w:color="009E9A"/>
+          <w:bottom w:val="single" w:sz="4" w:space="1" w:color="009E9A"/>
+          <w:right w:val="single" w:sz="4" w:space="4" w:color="009E9A"/>
+        </w:pBdr>
+        <w:autoSpaceDE w:val="0"/>
+        <w:autoSpaceDN w:val="0"/>
+        <w:adjustRightInd w:val="0"/>
+        <w:spacing w:line="360" w:lineRule="auto"/>
+        <w:ind w:firstLine="708"/>
+        <w:jc w:val="both"/>
+        <w:rPr>
+          <w:rFonts w:ascii="Arial" w:hAnsi="Arial" w:cs="Arial"/>
+        </w:rPr>
+      </w:pPr>
+      <w:r>
+        <w:rPr>
+          <w:rFonts w:ascii="Arial" w:hAnsi="Arial" w:cs="Arial"/>
+        </w:rPr>
+        <w:t>Definição de requisitos como histórias de usuário:</w:t>
+      </w:r>
+    </w:p>
+    <w:p>
+      <w:pPr>
+        <w:pBdr>
+          <w:top w:val="single" w:sz="4" w:space="1" w:color="009E9A"/>
+          <w:left w:val="single" w:sz="4" w:space="4" w:color="009E9A"/>
+          <w:bottom w:val="single" w:sz="4" w:space="1" w:color="009E9A"/>
+          <w:right w:val="single" w:sz="4" w:space="4" w:color="009E9A"/>
+        </w:pBdr>
+        <w:autoSpaceDE w:val="0"/>
+        <w:autoSpaceDN w:val="0"/>
+        <w:adjustRightInd w:val="0"/>
+        <w:spacing w:line="360" w:lineRule="auto"/>
+        <w:jc w:val="both"/>
+        <w:rPr>
+          <w:rFonts w:ascii="Arial" w:hAnsi="Arial" w:cs="Arial"/>
+        </w:rPr>
+      </w:pPr>
+      <w:r>
+        <w:rPr>
+          <w:rFonts w:ascii="Arial" w:hAnsi="Arial" w:cs="Arial"/>
+        </w:rPr>
+        <w:tab/>
+      </w:r>
+      <w:r>
+        <w:rPr>
+          <w:rFonts w:ascii="Arial" w:hAnsi="Arial" w:cs="Arial"/>
+        </w:rPr>
+        <w:tab/>
+        <w:t xml:space="preserve">Após as realizações de pesquisas e entrevistas com futuros usuários, os requisitos foram definidos no formato de histórias de usuário, sendo priorizadas de acordo com a relevância identificada nestas pesquisas. Para gerenciamento e controle das histórias, notas e comentários de sua evolução, foi utilizado o quadro </w:t>
+      </w:r>
+      <w:proofErr w:type="spellStart"/>
+      <w:r>
+        <w:rPr>
+          <w:rFonts w:ascii="Arial" w:hAnsi="Arial" w:cs="Arial"/>
+        </w:rPr>
+        <w:t>Kanban</w:t>
+      </w:r>
+      <w:proofErr w:type="spellEnd"/>
+      <w:r>
+        <w:rPr>
+          <w:rFonts w:ascii="Arial" w:hAnsi="Arial" w:cs="Arial"/>
+        </w:rPr>
+        <w:t xml:space="preserve"> representado pela ferramenta </w:t>
+      </w:r>
+      <w:proofErr w:type="spellStart"/>
+      <w:r>
+        <w:rPr>
+          <w:rFonts w:ascii="Arial" w:hAnsi="Arial" w:cs="Arial"/>
+        </w:rPr>
+        <w:t>Trello</w:t>
+      </w:r>
+      <w:proofErr w:type="spellEnd"/>
+      <w:r>
+        <w:rPr>
+          <w:rFonts w:ascii="Arial" w:hAnsi="Arial" w:cs="Arial"/>
+        </w:rPr>
+        <w:t>.</w:t>
+      </w:r>
+    </w:p>
+    <w:p>
+      <w:pPr>
+        <w:pBdr>
+          <w:top w:val="single" w:sz="4" w:space="1" w:color="009E9A"/>
+          <w:left w:val="single" w:sz="4" w:space="4" w:color="009E9A"/>
+          <w:bottom w:val="single" w:sz="4" w:space="1" w:color="009E9A"/>
+          <w:right w:val="single" w:sz="4" w:space="4" w:color="009E9A"/>
+        </w:pBdr>
+        <w:autoSpaceDE w:val="0"/>
+        <w:autoSpaceDN w:val="0"/>
+        <w:adjustRightInd w:val="0"/>
+        <w:spacing w:line="360" w:lineRule="auto"/>
+        <w:jc w:val="both"/>
+        <w:rPr>
+          <w:rFonts w:ascii="Arial" w:hAnsi="Arial" w:cs="Arial"/>
+        </w:rPr>
+      </w:pPr>
+      <w:r>
+        <w:rPr>
+          <w:noProof/>
+        </w:rPr>
+        <w:lastRenderedPageBreak/>
+        <w:drawing>
+          <wp:inline distT="0" distB="0" distL="0" distR="0" wp14:anchorId="2FCFDCDA" wp14:editId="0DE95030">
+            <wp:extent cx="6119495" cy="2544445"/>
+            <wp:effectExtent l="0" t="0" r="0" b="8255"/>
+            <wp:docPr id="30" name="Imagem 30"/>
+            <wp:cNvGraphicFramePr>
+              <a:graphicFrameLocks xmlns:a="http://schemas.openxmlformats.org/drawingml/2006/main" noChangeAspect="1"/>
+            </wp:cNvGraphicFramePr>
+            <a:graphic xmlns:a="http://schemas.openxmlformats.org/drawingml/2006/main">
+              <a:graphicData uri="http://schemas.openxmlformats.org/drawingml/2006/picture">
+                <pic:pic xmlns:pic="http://schemas.openxmlformats.org/drawingml/2006/picture">
+                  <pic:nvPicPr>
+                    <pic:cNvPr id="1" name=""/>
+                    <pic:cNvPicPr/>
+                  </pic:nvPicPr>
+                  <pic:blipFill>
+                    <a:blip r:embed="rId33"/>
+                    <a:stretch>
+                      <a:fillRect/>
+                    </a:stretch>
+                  </pic:blipFill>
+                  <pic:spPr>
+                    <a:xfrm>
+                      <a:off x="0" y="0"/>
+                      <a:ext cx="6119495" cy="2544445"/>
+                    </a:xfrm>
+                    <a:prstGeom prst="rect">
+                      <a:avLst/>
+                    </a:prstGeom>
+                  </pic:spPr>
+                </pic:pic>
+              </a:graphicData>
+            </a:graphic>
+          </wp:inline>
+        </w:drawing>
+      </w:r>
+    </w:p>
+    <w:p>
+      <w:pPr>
+        <w:pBdr>
+          <w:top w:val="single" w:sz="4" w:space="1" w:color="009E9A"/>
+          <w:left w:val="single" w:sz="4" w:space="4" w:color="009E9A"/>
+          <w:bottom w:val="single" w:sz="4" w:space="1" w:color="009E9A"/>
+          <w:right w:val="single" w:sz="4" w:space="4" w:color="009E9A"/>
+        </w:pBdr>
+        <w:autoSpaceDE w:val="0"/>
+        <w:autoSpaceDN w:val="0"/>
+        <w:adjustRightInd w:val="0"/>
+        <w:spacing w:line="360" w:lineRule="auto"/>
+        <w:rPr>
+          <w:rFonts w:ascii="Arial" w:hAnsi="Arial" w:cs="Arial"/>
+          <w:sz w:val="16"/>
+          <w:szCs w:val="16"/>
+        </w:rPr>
+      </w:pPr>
+      <w:r>
+        <w:rPr>
+          <w:rFonts w:ascii="Arial" w:hAnsi="Arial" w:cs="Arial"/>
+          <w:sz w:val="16"/>
+          <w:szCs w:val="16"/>
+        </w:rPr>
+        <w:t>Figura</w:t>
+      </w:r>
+      <w:r>
+        <w:rPr>
+          <w:rFonts w:ascii="Arial" w:hAnsi="Arial" w:cs="Arial"/>
+          <w:sz w:val="16"/>
+          <w:szCs w:val="16"/>
+        </w:rPr>
+        <w:t xml:space="preserve"> 7 – </w:t>
+      </w:r>
+      <w:r>
+        <w:rPr>
+          <w:rFonts w:ascii="Arial" w:hAnsi="Arial" w:cs="Arial"/>
+          <w:sz w:val="16"/>
+          <w:szCs w:val="16"/>
+        </w:rPr>
+        <w:t xml:space="preserve">Quadro </w:t>
+      </w:r>
+      <w:proofErr w:type="spellStart"/>
+      <w:r>
+        <w:rPr>
+          <w:rFonts w:ascii="Arial" w:hAnsi="Arial" w:cs="Arial"/>
+          <w:sz w:val="16"/>
+          <w:szCs w:val="16"/>
+        </w:rPr>
+        <w:t>Kanban</w:t>
+      </w:r>
+      <w:proofErr w:type="spellEnd"/>
+      <w:r>
+        <w:rPr>
+          <w:rFonts w:ascii="Arial" w:hAnsi="Arial" w:cs="Arial"/>
+          <w:sz w:val="16"/>
+          <w:szCs w:val="16"/>
+        </w:rPr>
+        <w:t xml:space="preserve"> - </w:t>
+      </w:r>
+      <w:proofErr w:type="spellStart"/>
+      <w:r>
+        <w:rPr>
+          <w:rFonts w:ascii="Arial" w:hAnsi="Arial" w:cs="Arial"/>
+          <w:sz w:val="16"/>
+          <w:szCs w:val="16"/>
+        </w:rPr>
+        <w:t>Trello</w:t>
+      </w:r>
+      <w:proofErr w:type="spellEnd"/>
+    </w:p>
+    <w:p>
+      <w:pPr>
+        <w:pBdr>
+          <w:top w:val="single" w:sz="4" w:space="1" w:color="009E9A"/>
+          <w:left w:val="single" w:sz="4" w:space="4" w:color="009E9A"/>
+          <w:bottom w:val="single" w:sz="4" w:space="1" w:color="009E9A"/>
+          <w:right w:val="single" w:sz="4" w:space="4" w:color="009E9A"/>
+        </w:pBdr>
+        <w:autoSpaceDE w:val="0"/>
+        <w:autoSpaceDN w:val="0"/>
+        <w:adjustRightInd w:val="0"/>
+        <w:spacing w:line="360" w:lineRule="auto"/>
+        <w:rPr>
+          <w:rFonts w:ascii="Arial" w:hAnsi="Arial" w:cs="Arial"/>
+          <w:color w:val="000000"/>
+          <w:sz w:val="16"/>
+          <w:szCs w:val="16"/>
+        </w:rPr>
+      </w:pPr>
+      <w:r>
+        <w:rPr>
+          <w:rFonts w:ascii="Arial" w:hAnsi="Arial" w:cs="Arial"/>
+          <w:color w:val="000000"/>
+          <w:sz w:val="16"/>
+          <w:szCs w:val="16"/>
+        </w:rPr>
+        <w:t>Fonte: conta</w:t>
+      </w:r>
+      <w:r>
+        <w:rPr>
+          <w:rFonts w:ascii="Arial" w:hAnsi="Arial" w:cs="Arial"/>
+          <w:color w:val="000000"/>
+          <w:sz w:val="16"/>
+          <w:szCs w:val="16"/>
+        </w:rPr>
+        <w:t xml:space="preserve"> pessoal</w:t>
+      </w:r>
+      <w:r>
+        <w:rPr>
+          <w:rFonts w:ascii="Arial" w:hAnsi="Arial" w:cs="Arial"/>
+          <w:color w:val="000000"/>
+          <w:sz w:val="16"/>
+          <w:szCs w:val="16"/>
+        </w:rPr>
+        <w:t xml:space="preserve"> - </w:t>
+      </w:r>
+      <w:hyperlink r:id="rId34" w:history="1">
+        <w:r>
+          <w:rPr>
+            <w:rStyle w:val="Hyperlink"/>
+            <w:rFonts w:ascii="Arial" w:hAnsi="Arial" w:cs="Arial"/>
+            <w:sz w:val="16"/>
+            <w:szCs w:val="16"/>
+          </w:rPr>
+          <w:t>https://trello.com</w:t>
+        </w:r>
+      </w:hyperlink>
+    </w:p>
+    <w:p>
+      <w:pPr>
+        <w:pBdr>
+          <w:top w:val="single" w:sz="4" w:space="1" w:color="009E9A"/>
+          <w:left w:val="single" w:sz="4" w:space="4" w:color="009E9A"/>
+          <w:bottom w:val="single" w:sz="4" w:space="1" w:color="009E9A"/>
+          <w:right w:val="single" w:sz="4" w:space="4" w:color="009E9A"/>
+        </w:pBdr>
+        <w:autoSpaceDE w:val="0"/>
+        <w:autoSpaceDN w:val="0"/>
+        <w:adjustRightInd w:val="0"/>
+        <w:spacing w:line="360" w:lineRule="auto"/>
+        <w:jc w:val="both"/>
+        <w:rPr>
+          <w:rFonts w:ascii="Arial" w:hAnsi="Arial" w:cs="Arial"/>
+        </w:rPr>
+      </w:pPr>
+    </w:p>
+    <w:p>
+      <w:pPr>
+        <w:pBdr>
+          <w:top w:val="single" w:sz="4" w:space="1" w:color="009E9A"/>
+          <w:left w:val="single" w:sz="4" w:space="4" w:color="009E9A"/>
+          <w:bottom w:val="single" w:sz="4" w:space="1" w:color="009E9A"/>
+          <w:right w:val="single" w:sz="4" w:space="4" w:color="009E9A"/>
+        </w:pBdr>
+        <w:autoSpaceDE w:val="0"/>
+        <w:autoSpaceDN w:val="0"/>
+        <w:adjustRightInd w:val="0"/>
+        <w:spacing w:line="360" w:lineRule="auto"/>
+        <w:ind w:firstLine="708"/>
+        <w:jc w:val="both"/>
+        <w:rPr>
+          <w:rFonts w:ascii="Arial" w:hAnsi="Arial" w:cs="Arial"/>
+        </w:rPr>
+      </w:pPr>
+      <w:r>
+        <w:rPr>
+          <w:rFonts w:ascii="Arial" w:hAnsi="Arial" w:cs="Arial"/>
+        </w:rPr>
+        <w:t>Estimativa das atividades</w:t>
+      </w:r>
+      <w:r>
+        <w:rPr>
+          <w:rFonts w:ascii="Arial" w:hAnsi="Arial" w:cs="Arial"/>
+        </w:rPr>
+        <w:t>:</w:t>
+      </w:r>
+    </w:p>
+    <w:p>
+      <w:pPr>
+        <w:pBdr>
+          <w:top w:val="single" w:sz="4" w:space="1" w:color="009E9A"/>
+          <w:left w:val="single" w:sz="4" w:space="4" w:color="009E9A"/>
+          <w:bottom w:val="single" w:sz="4" w:space="1" w:color="009E9A"/>
+          <w:right w:val="single" w:sz="4" w:space="4" w:color="009E9A"/>
+        </w:pBdr>
+        <w:autoSpaceDE w:val="0"/>
+        <w:autoSpaceDN w:val="0"/>
+        <w:adjustRightInd w:val="0"/>
+        <w:spacing w:line="360" w:lineRule="auto"/>
+        <w:ind w:firstLine="708"/>
+        <w:jc w:val="both"/>
+        <w:rPr>
+          <w:rFonts w:ascii="Arial" w:hAnsi="Arial" w:cs="Arial"/>
+        </w:rPr>
+      </w:pPr>
+      <w:r>
+        <w:rPr>
+          <w:rFonts w:ascii="Arial" w:hAnsi="Arial" w:cs="Arial"/>
+        </w:rPr>
+        <w:tab/>
+        <w:t xml:space="preserve">As histórias de usuário foram estimadas utilizando </w:t>
+      </w:r>
+      <w:r>
+        <w:rPr>
+          <w:rFonts w:ascii="Arial" w:hAnsi="Arial" w:cs="Arial"/>
+        </w:rPr>
+        <w:t>“</w:t>
+      </w:r>
+      <w:proofErr w:type="spellStart"/>
+      <w:r>
+        <w:rPr>
+          <w:rFonts w:ascii="Arial" w:hAnsi="Arial" w:cs="Arial"/>
+        </w:rPr>
+        <w:t>Scrum</w:t>
+      </w:r>
+      <w:proofErr w:type="spellEnd"/>
+      <w:r>
+        <w:rPr>
+          <w:rFonts w:ascii="Arial" w:hAnsi="Arial" w:cs="Arial"/>
+        </w:rPr>
+        <w:t xml:space="preserve"> </w:t>
+      </w:r>
+      <w:proofErr w:type="spellStart"/>
+      <w:r>
+        <w:rPr>
+          <w:rFonts w:ascii="Arial" w:hAnsi="Arial" w:cs="Arial"/>
+        </w:rPr>
+        <w:t>Poker</w:t>
+      </w:r>
+      <w:proofErr w:type="spellEnd"/>
+      <w:r>
+        <w:rPr>
+          <w:rFonts w:ascii="Arial" w:hAnsi="Arial" w:cs="Arial"/>
+        </w:rPr>
+        <w:t>”, conforme abordado e exemplificado no item 7 do relatório.</w:t>
+      </w:r>
+    </w:p>
+    <w:p>
+      <w:pPr>
+        <w:pBdr>
+          <w:top w:val="single" w:sz="4" w:space="1" w:color="009E9A"/>
+          <w:left w:val="single" w:sz="4" w:space="4" w:color="009E9A"/>
+          <w:bottom w:val="single" w:sz="4" w:space="1" w:color="009E9A"/>
+          <w:right w:val="single" w:sz="4" w:space="4" w:color="009E9A"/>
+        </w:pBdr>
+        <w:autoSpaceDE w:val="0"/>
+        <w:autoSpaceDN w:val="0"/>
+        <w:adjustRightInd w:val="0"/>
+        <w:spacing w:line="360" w:lineRule="auto"/>
+        <w:ind w:firstLine="708"/>
+        <w:jc w:val="both"/>
+        <w:rPr>
+          <w:rFonts w:ascii="Arial" w:hAnsi="Arial" w:cs="Arial"/>
+        </w:rPr>
+      </w:pPr>
+    </w:p>
+    <w:p>
+      <w:pPr>
+        <w:pBdr>
+          <w:top w:val="single" w:sz="4" w:space="1" w:color="009E9A"/>
+          <w:left w:val="single" w:sz="4" w:space="4" w:color="009E9A"/>
+          <w:bottom w:val="single" w:sz="4" w:space="1" w:color="009E9A"/>
+          <w:right w:val="single" w:sz="4" w:space="4" w:color="009E9A"/>
+        </w:pBdr>
+        <w:autoSpaceDE w:val="0"/>
+        <w:autoSpaceDN w:val="0"/>
+        <w:adjustRightInd w:val="0"/>
+        <w:spacing w:line="360" w:lineRule="auto"/>
+        <w:ind w:firstLine="708"/>
+        <w:jc w:val="both"/>
+        <w:rPr>
+          <w:rFonts w:ascii="Arial" w:hAnsi="Arial" w:cs="Arial"/>
+        </w:rPr>
+      </w:pPr>
+      <w:r>
+        <w:rPr>
+          <w:rFonts w:ascii="Arial" w:hAnsi="Arial" w:cs="Arial"/>
+        </w:rPr>
+        <w:t>Entregas de funcionalidade</w:t>
+      </w:r>
+      <w:r>
+        <w:rPr>
+          <w:rFonts w:ascii="Arial" w:hAnsi="Arial" w:cs="Arial"/>
+        </w:rPr>
+        <w:t>s</w:t>
+      </w:r>
+      <w:r>
+        <w:rPr>
+          <w:rFonts w:ascii="Arial" w:hAnsi="Arial" w:cs="Arial"/>
+        </w:rPr>
+        <w:t xml:space="preserve"> dividas por Sprint:</w:t>
+      </w:r>
+    </w:p>
+    <w:p>
+      <w:pPr>
+        <w:pBdr>
+          <w:top w:val="single" w:sz="4" w:space="1" w:color="009E9A"/>
+          <w:left w:val="single" w:sz="4" w:space="4" w:color="009E9A"/>
+          <w:bottom w:val="single" w:sz="4" w:space="1" w:color="009E9A"/>
+          <w:right w:val="single" w:sz="4" w:space="4" w:color="009E9A"/>
+        </w:pBdr>
+        <w:autoSpaceDE w:val="0"/>
+        <w:autoSpaceDN w:val="0"/>
+        <w:adjustRightInd w:val="0"/>
+        <w:spacing w:line="360" w:lineRule="auto"/>
+        <w:ind w:firstLine="708"/>
+        <w:jc w:val="both"/>
+        <w:rPr>
+          <w:rFonts w:ascii="Arial" w:hAnsi="Arial" w:cs="Arial"/>
+        </w:rPr>
+      </w:pPr>
+      <w:r>
+        <w:rPr>
+          <w:rFonts w:ascii="Arial" w:hAnsi="Arial" w:cs="Arial"/>
+        </w:rPr>
+        <w:tab/>
+      </w:r>
+      <w:r>
+        <w:rPr>
+          <w:rFonts w:ascii="Arial" w:hAnsi="Arial" w:cs="Arial"/>
+        </w:rPr>
+        <w:t xml:space="preserve">Após as estimativas das histórias de usuário, eram </w:t>
+      </w:r>
+      <w:r>
+        <w:rPr>
+          <w:rFonts w:ascii="Arial" w:hAnsi="Arial" w:cs="Arial"/>
+        </w:rPr>
+        <w:t>analisadas</w:t>
+      </w:r>
+      <w:r>
+        <w:rPr>
+          <w:rFonts w:ascii="Arial" w:hAnsi="Arial" w:cs="Arial"/>
+        </w:rPr>
+        <w:t xml:space="preserve"> quantas histórias conseguiriam ser entregues dentro de uma Sprint, que definiu-se ter período de 3 semanas</w:t>
+      </w:r>
+      <w:r>
+        <w:rPr>
+          <w:rFonts w:ascii="Arial" w:hAnsi="Arial" w:cs="Arial"/>
+        </w:rPr>
+        <w:t xml:space="preserve">. Com isso foi possível ter entregas pequenas e </w:t>
+      </w:r>
+      <w:r>
+        <w:rPr>
+          <w:rFonts w:ascii="Arial" w:hAnsi="Arial" w:cs="Arial"/>
+        </w:rPr>
+        <w:t>rápidas, e ter uma previsão de entrega final do projeto conforme quadro abaixo:</w:t>
+      </w:r>
+    </w:p>
+    <w:p>
+      <w:pPr>
+        <w:pBdr>
+          <w:top w:val="single" w:sz="4" w:space="1" w:color="009E9A"/>
+          <w:left w:val="single" w:sz="4" w:space="4" w:color="009E9A"/>
+          <w:bottom w:val="single" w:sz="4" w:space="1" w:color="009E9A"/>
+          <w:right w:val="single" w:sz="4" w:space="4" w:color="009E9A"/>
+        </w:pBdr>
+        <w:autoSpaceDE w:val="0"/>
+        <w:autoSpaceDN w:val="0"/>
+        <w:adjustRightInd w:val="0"/>
+        <w:spacing w:line="360" w:lineRule="auto"/>
+        <w:ind w:firstLine="708"/>
+        <w:jc w:val="both"/>
+        <w:rPr>
+          <w:rFonts w:ascii="Arial" w:hAnsi="Arial" w:cs="Arial"/>
+        </w:rPr>
+      </w:pPr>
+    </w:p>
+    <w:p>
+      <w:pPr>
+        <w:pBdr>
+          <w:top w:val="single" w:sz="4" w:space="1" w:color="009E9A"/>
+          <w:left w:val="single" w:sz="4" w:space="4" w:color="009E9A"/>
+          <w:bottom w:val="single" w:sz="4" w:space="1" w:color="009E9A"/>
+          <w:right w:val="single" w:sz="4" w:space="4" w:color="009E9A"/>
+        </w:pBdr>
+        <w:autoSpaceDE w:val="0"/>
+        <w:autoSpaceDN w:val="0"/>
+        <w:adjustRightInd w:val="0"/>
+        <w:spacing w:line="360" w:lineRule="auto"/>
+        <w:ind w:firstLine="708"/>
+        <w:jc w:val="both"/>
+        <w:rPr>
+          <w:rFonts w:ascii="Arial" w:hAnsi="Arial" w:cs="Arial"/>
+        </w:rPr>
+      </w:pPr>
+      <w:r>
+        <w:rPr>
+          <w:rFonts w:ascii="Arial" w:hAnsi="Arial" w:cs="Arial"/>
+        </w:rPr>
+        <w:t>Retrospectiva</w:t>
+      </w:r>
+    </w:p>
+    <w:p>
+      <w:pPr>
+        <w:pBdr>
+          <w:top w:val="single" w:sz="4" w:space="1" w:color="009E9A"/>
+          <w:left w:val="single" w:sz="4" w:space="4" w:color="009E9A"/>
+          <w:bottom w:val="single" w:sz="4" w:space="1" w:color="009E9A"/>
+          <w:right w:val="single" w:sz="4" w:space="4" w:color="009E9A"/>
+        </w:pBdr>
+        <w:autoSpaceDE w:val="0"/>
+        <w:autoSpaceDN w:val="0"/>
+        <w:adjustRightInd w:val="0"/>
+        <w:spacing w:line="360" w:lineRule="auto"/>
+        <w:rPr>
+          <w:rFonts w:ascii="Arial" w:hAnsi="Arial" w:cs="Arial"/>
+          <w:color w:val="000000"/>
+          <w:sz w:val="16"/>
+          <w:szCs w:val="16"/>
+        </w:rPr>
+      </w:pPr>
+    </w:p>
+    <w:p>
+      <w:pPr>
+        <w:pBdr>
+          <w:top w:val="single" w:sz="4" w:space="1" w:color="009E9A"/>
+          <w:left w:val="single" w:sz="4" w:space="4" w:color="009E9A"/>
+          <w:bottom w:val="single" w:sz="4" w:space="1" w:color="009E9A"/>
+          <w:right w:val="single" w:sz="4" w:space="4" w:color="009E9A"/>
+        </w:pBdr>
+        <w:autoSpaceDE w:val="0"/>
+        <w:autoSpaceDN w:val="0"/>
+        <w:adjustRightInd w:val="0"/>
+        <w:spacing w:line="360" w:lineRule="auto"/>
+        <w:jc w:val="both"/>
+        <w:rPr>
+          <w:rFonts w:ascii="Arial" w:hAnsi="Arial" w:cs="Arial"/>
+        </w:rPr>
+      </w:pPr>
+    </w:p>
+    <w:p>
+      <w:pPr>
+        <w:pBdr>
+          <w:top w:val="single" w:sz="4" w:space="1" w:color="009E9A"/>
+          <w:left w:val="single" w:sz="4" w:space="4" w:color="009E9A"/>
+          <w:bottom w:val="single" w:sz="4" w:space="1" w:color="009E9A"/>
+          <w:right w:val="single" w:sz="4" w:space="4" w:color="009E9A"/>
+        </w:pBdr>
+        <w:autoSpaceDE w:val="0"/>
+        <w:autoSpaceDN w:val="0"/>
+        <w:adjustRightInd w:val="0"/>
+        <w:spacing w:line="360" w:lineRule="auto"/>
+        <w:jc w:val="both"/>
+        <w:rPr>
+          <w:rFonts w:ascii="Arial" w:hAnsi="Arial" w:cs="Arial"/>
+          <w:b/>
+        </w:rPr>
+      </w:pPr>
+      <w:bookmarkStart w:id="0" w:name="_GoBack"/>
+      <w:r>
+        <w:rPr>
+          <w:rFonts w:ascii="Arial" w:hAnsi="Arial" w:cs="Arial"/>
+          <w:b/>
+          <w:color w:val="000000"/>
+        </w:rPr>
+        <w:t xml:space="preserve">c. </w:t>
+      </w:r>
+      <w:r>
+        <w:rPr>
+          <w:rFonts w:ascii="Arial" w:hAnsi="Arial" w:cs="Arial"/>
+          <w:b/>
+          <w:color w:val="000000"/>
+        </w:rPr>
+        <w:t>Descrição do tamanho do time</w:t>
+      </w:r>
+      <w:r>
+        <w:rPr>
+          <w:rFonts w:ascii="Arial" w:hAnsi="Arial" w:cs="Arial"/>
+          <w:b/>
+          <w:color w:val="000000"/>
+        </w:rPr>
+        <w:t>:</w:t>
+      </w:r>
+    </w:p>
+    <w:bookmarkEnd w:id="0"/>
     <w:p>
       <w:pPr>
         <w:pBdr>
@@ -13071,8 +13880,8 @@
       </w:pPr>
     </w:p>
     <w:sectPr>
-      <w:headerReference w:type="default" r:id="rId33"/>
-      <w:footerReference w:type="default" r:id="rId34"/>
+      <w:headerReference w:type="default" r:id="rId35"/>
+      <w:footerReference w:type="default" r:id="rId36"/>
       <w:pgSz w:w="11906" w:h="16838" w:code="9"/>
       <w:pgMar w:top="1134" w:right="851" w:bottom="1134" w:left="1418" w:header="709" w:footer="709" w:gutter="0"/>
       <w:cols w:space="708"/>

</xml_diff>